<commit_message>
Christina making minor changes to plot scripts
</commit_message>
<xml_diff>
--- a/scripts/Analysis/Confirmatory-1A-Analysis-Markdown.docx
+++ b/scripts/Analysis/Confirmatory-1A-Analysis-Markdown.docx
@@ -2280,7 +2280,7 @@
       </w:r>
     </w:p>
     <w:bookmarkEnd w:id="27"/>
-    <w:bookmarkStart w:id="44" w:name="plots"/>
+    <w:bookmarkStart w:id="46" w:name="plots"/>
     <w:p>
       <w:pPr>
         <w:pStyle w:val="Heading1"/>
@@ -2289,7 +2289,7 @@
         <w:t xml:space="preserve">PLOTS</w:t>
       </w:r>
     </w:p>
-    <w:bookmarkStart w:id="32" w:name="data"/>
+    <w:bookmarkStart w:id="33" w:name="data"/>
     <w:p>
       <w:pPr>
         <w:pStyle w:val="Heading2"/>
@@ -2317,8 +2317,64 @@
         <w:t xml:space="preserve">Time Period x Data Score</w:t>
       </w:r>
     </w:p>
+    <w:p>
+      <w:pPr>
+        <w:pStyle w:val="SourceCode"/>
+      </w:pPr>
+      <w:r>
+        <w:rPr>
+          <w:rStyle w:val="VerbatimChar"/>
+        </w:rPr>
+        <w:t xml:space="preserve">## # A tibble: 3 × 5</w:t>
+      </w:r>
+      <w:r>
+        <w:br/>
+      </w:r>
+      <w:r>
+        <w:rPr>
+          <w:rStyle w:val="VerbatimChar"/>
+        </w:rPr>
+        <w:t xml:space="preserve">##   time_period   mean_data_score    SD     N stderr</w:t>
+      </w:r>
+      <w:r>
+        <w:br/>
+      </w:r>
+      <w:r>
+        <w:rPr>
+          <w:rStyle w:val="VerbatimChar"/>
+        </w:rPr>
+        <w:t xml:space="preserve">##   &lt;fct&gt;                   &lt;dbl&gt; &lt;dbl&gt; &lt;int&gt;  &lt;dbl&gt;</w:t>
+      </w:r>
+      <w:r>
+        <w:br/>
+      </w:r>
+      <w:r>
+        <w:rPr>
+          <w:rStyle w:val="VerbatimChar"/>
+        </w:rPr>
+        <w:t xml:space="preserve">## 1 1st half 2014            2.14  5.24   183  0.388</w:t>
+      </w:r>
+      <w:r>
+        <w:br/>
+      </w:r>
+      <w:r>
+        <w:rPr>
+          <w:rStyle w:val="VerbatimChar"/>
+        </w:rPr>
+        <w:t xml:space="preserve">## 2 2nd half 2014            4.90  7.47    72  0.880</w:t>
+      </w:r>
+      <w:r>
+        <w:br/>
+      </w:r>
+      <w:r>
+        <w:rPr>
+          <w:rStyle w:val="VerbatimChar"/>
+        </w:rPr>
+        <w:t xml:space="preserve">## 3 1st half 2015            6.06  8.32    67  1.02</w:t>
+      </w:r>
+    </w:p>
     <w:bookmarkEnd w:id="29"/>
-    <w:bookmarkStart w:id="31" w:name="X499ed47fe0fdda103df1deb7a3837db3ca5cd32"/>
+    <w:bookmarkStart w:id="32" w:name="X499ed47fe0fdda103df1deb7a3837db3ca5cd32"/>
     <w:p>
       <w:pPr>
         <w:pStyle w:val="Heading3"/>
@@ -2384,62 +2440,6 @@
           </wp:inline>
         </w:drawing>
       </w:r>
-    </w:p>
-    <w:bookmarkEnd w:id="31"/>
-    <w:bookmarkEnd w:id="32"/>
-    <w:bookmarkStart w:id="37" w:name="materials"/>
-    <w:p>
-      <w:pPr>
-        <w:pStyle w:val="Heading2"/>
-      </w:pPr>
-      <w:r>
-        <w:t xml:space="preserve">MATERIALS</w:t>
-      </w:r>
-    </w:p>
-    <w:bookmarkStart w:id="33" w:name="subfield-x-materials-score"/>
-    <w:p>
-      <w:pPr>
-        <w:pStyle w:val="Heading3"/>
-      </w:pPr>
-      <w:r>
-        <w:t xml:space="preserve">Subfield x Materials Score</w:t>
-      </w:r>
-    </w:p>
-    <w:bookmarkEnd w:id="33"/>
-    <w:bookmarkStart w:id="34" w:name="time-period-x-materials-score"/>
-    <w:p>
-      <w:pPr>
-        <w:pStyle w:val="Heading3"/>
-      </w:pPr>
-      <w:r>
-        <w:t xml:space="preserve">Time Period x Materials Score</w:t>
-      </w:r>
-    </w:p>
-    <w:bookmarkEnd w:id="34"/>
-    <w:bookmarkStart w:id="36" w:name="X3607137d4ffcdd65bc1f0de8c5a6deb40d406ea"/>
-    <w:p>
-      <w:pPr>
-        <w:pStyle w:val="Heading3"/>
-      </w:pPr>
-      <w:r>
-        <w:t xml:space="preserve">Interaction between time and subfield - Materials Score</w:t>
-      </w:r>
-    </w:p>
-    <w:p>
-      <w:pPr>
-        <w:pStyle w:val="SourceCode"/>
-      </w:pPr>
-      <w:r>
-        <w:rPr>
-          <w:rStyle w:val="VerbatimChar"/>
-        </w:rPr>
-        <w:t xml:space="preserve">## `summarise()` has grouped output by 'subfield_groups'. You can override using the `.groups` argument.</w:t>
-      </w:r>
-    </w:p>
-    <w:p>
-      <w:pPr>
-        <w:pStyle w:val="FirstParagraph"/>
-      </w:pPr>
       <w:r>
         <w:drawing>
           <wp:inline>
@@ -2450,13 +2450,13 @@
               <a:graphicData uri="http://schemas.openxmlformats.org/drawingml/2006/picture">
                 <pic:pic>
                   <pic:nvPicPr>
-                    <pic:cNvPr descr="Confirmatory-1A-Analysis-Markdown_files/figure-docx/unnamed-chunk-15-1.png" id="0" name="Picture"/>
+                    <pic:cNvPr descr="Confirmatory-1A-Analysis-Markdown_files/figure-docx/unnamed-chunk-12-2.png" id="0" name="Picture"/>
                     <pic:cNvPicPr>
                       <a:picLocks noChangeArrowheads="1" noChangeAspect="1"/>
                     </pic:cNvPicPr>
                   </pic:nvPicPr>
                   <pic:blipFill>
-                    <a:blip r:embed="rId35"/>
+                    <a:blip r:embed="rId31"/>
                     <a:stretch>
                       <a:fillRect/>
                     </a:stretch>
@@ -2482,6 +2482,309 @@
           </wp:inline>
         </w:drawing>
       </w:r>
+    </w:p>
+    <w:bookmarkEnd w:id="32"/>
+    <w:bookmarkEnd w:id="33"/>
+    <w:bookmarkStart w:id="40" w:name="materials"/>
+    <w:p>
+      <w:pPr>
+        <w:pStyle w:val="Heading2"/>
+      </w:pPr>
+      <w:r>
+        <w:t xml:space="preserve">MATERIALS</w:t>
+      </w:r>
+    </w:p>
+    <w:bookmarkStart w:id="34" w:name="subfield-x-materials-score"/>
+    <w:p>
+      <w:pPr>
+        <w:pStyle w:val="Heading3"/>
+      </w:pPr>
+      <w:r>
+        <w:t xml:space="preserve">Subfield x Materials Score</w:t>
+      </w:r>
+    </w:p>
+    <w:p>
+      <w:pPr>
+        <w:pStyle w:val="SourceCode"/>
+      </w:pPr>
+      <w:r>
+        <w:rPr>
+          <w:rStyle w:val="VerbatimChar"/>
+        </w:rPr>
+        <w:t xml:space="preserve">## # A tibble: 4 × 5</w:t>
+      </w:r>
+      <w:r>
+        <w:br/>
+      </w:r>
+      <w:r>
+        <w:rPr>
+          <w:rStyle w:val="VerbatimChar"/>
+        </w:rPr>
+        <w:t xml:space="preserve">##   subfield_groups mean_materials_score    SD     N stderr</w:t>
+      </w:r>
+      <w:r>
+        <w:br/>
+      </w:r>
+      <w:r>
+        <w:rPr>
+          <w:rStyle w:val="VerbatimChar"/>
+        </w:rPr>
+        <w:t xml:space="preserve">##   &lt;fct&gt;                          &lt;dbl&gt; &lt;dbl&gt; &lt;int&gt;  &lt;dbl&gt;</w:t>
+      </w:r>
+      <w:r>
+        <w:br/>
+      </w:r>
+      <w:r>
+        <w:rPr>
+          <w:rStyle w:val="VerbatimChar"/>
+        </w:rPr>
+        <w:t xml:space="preserve">## 1 Cognition                       4.59  7.07    91  0.742</w:t>
+      </w:r>
+      <w:r>
+        <w:br/>
+      </w:r>
+      <w:r>
+        <w:rPr>
+          <w:rStyle w:val="VerbatimChar"/>
+        </w:rPr>
+        <w:t xml:space="preserve">## 2 Development                     1.82  6.02    65  0.746</w:t>
+      </w:r>
+      <w:r>
+        <w:br/>
+      </w:r>
+      <w:r>
+        <w:rPr>
+          <w:rStyle w:val="VerbatimChar"/>
+        </w:rPr>
+        <w:t xml:space="preserve">## 3 Other                           2.83  5.84    75  0.674</w:t>
+      </w:r>
+      <w:r>
+        <w:br/>
+      </w:r>
+      <w:r>
+        <w:rPr>
+          <w:rStyle w:val="VerbatimChar"/>
+        </w:rPr>
+        <w:t xml:space="preserve">## 4 Social                          4.19  7.34    91  0.770</w:t>
+      </w:r>
+    </w:p>
+    <w:bookmarkEnd w:id="34"/>
+    <w:bookmarkStart w:id="35" w:name="time-period-x-materials-score"/>
+    <w:p>
+      <w:pPr>
+        <w:pStyle w:val="Heading3"/>
+      </w:pPr>
+      <w:r>
+        <w:t xml:space="preserve">Time Period x Materials Score</w:t>
+      </w:r>
+    </w:p>
+    <w:p>
+      <w:pPr>
+        <w:pStyle w:val="SourceCode"/>
+      </w:pPr>
+      <w:r>
+        <w:rPr>
+          <w:rStyle w:val="VerbatimChar"/>
+        </w:rPr>
+        <w:t xml:space="preserve">## # A tibble: 3 × 5</w:t>
+      </w:r>
+      <w:r>
+        <w:br/>
+      </w:r>
+      <w:r>
+        <w:rPr>
+          <w:rStyle w:val="VerbatimChar"/>
+        </w:rPr>
+        <w:t xml:space="preserve">##   time_period   mean_materials_score    SD     N stderr</w:t>
+      </w:r>
+      <w:r>
+        <w:br/>
+      </w:r>
+      <w:r>
+        <w:rPr>
+          <w:rStyle w:val="VerbatimChar"/>
+        </w:rPr>
+        <w:t xml:space="preserve">##   &lt;fct&gt;                        &lt;dbl&gt; &lt;dbl&gt; &lt;int&gt;  &lt;dbl&gt;</w:t>
+      </w:r>
+      <w:r>
+        <w:br/>
+      </w:r>
+      <w:r>
+        <w:rPr>
+          <w:rStyle w:val="VerbatimChar"/>
+        </w:rPr>
+        <w:t xml:space="preserve">## 1 1st half 2014                 2.73  5.04   183  0.373</w:t>
+      </w:r>
+      <w:r>
+        <w:br/>
+      </w:r>
+      <w:r>
+        <w:rPr>
+          <w:rStyle w:val="VerbatimChar"/>
+        </w:rPr>
+        <w:t xml:space="preserve">## 2 2nd half 2014                 4.10  6.51    72  0.767</w:t>
+      </w:r>
+      <w:r>
+        <w:br/>
+      </w:r>
+      <w:r>
+        <w:rPr>
+          <w:rStyle w:val="VerbatimChar"/>
+        </w:rPr>
+        <w:t xml:space="preserve">## 3 1st half 2015                 5     6.62    67  0.809</w:t>
+      </w:r>
+    </w:p>
+    <w:bookmarkEnd w:id="35"/>
+    <w:bookmarkStart w:id="39" w:name="X3607137d4ffcdd65bc1f0de8c5a6deb40d406ea"/>
+    <w:p>
+      <w:pPr>
+        <w:pStyle w:val="Heading3"/>
+      </w:pPr>
+      <w:r>
+        <w:t xml:space="preserve">Interaction between time and subfield - Materials Score</w:t>
+      </w:r>
+    </w:p>
+    <w:p>
+      <w:pPr>
+        <w:pStyle w:val="SourceCode"/>
+      </w:pPr>
+      <w:r>
+        <w:rPr>
+          <w:rStyle w:val="VerbatimChar"/>
+        </w:rPr>
+        <w:t xml:space="preserve">## `summarise()` has grouped output by 'subfield_groups'. You can override using the `.groups` argument.</w:t>
+      </w:r>
+    </w:p>
+    <w:p>
+      <w:pPr>
+        <w:pStyle w:val="FirstParagraph"/>
+      </w:pPr>
+      <w:r>
+        <w:drawing>
+          <wp:inline>
+            <wp:extent cx="5334000" cy="4267200"/>
+            <wp:effectExtent b="0" l="0" r="0" t="0"/>
+            <wp:docPr descr="" title="" id="1" name="Picture"/>
+            <a:graphic>
+              <a:graphicData uri="http://schemas.openxmlformats.org/drawingml/2006/picture">
+                <pic:pic>
+                  <pic:nvPicPr>
+                    <pic:cNvPr descr="Confirmatory-1A-Analysis-Markdown_files/figure-docx/unnamed-chunk-15-1.png" id="0" name="Picture"/>
+                    <pic:cNvPicPr>
+                      <a:picLocks noChangeArrowheads="1" noChangeAspect="1"/>
+                    </pic:cNvPicPr>
+                  </pic:nvPicPr>
+                  <pic:blipFill>
+                    <a:blip r:embed="rId36"/>
+                    <a:stretch>
+                      <a:fillRect/>
+                    </a:stretch>
+                  </pic:blipFill>
+                  <pic:spPr bwMode="auto">
+                    <a:xfrm>
+                      <a:off x="0" y="0"/>
+                      <a:ext cx="5334000" cy="4267200"/>
+                    </a:xfrm>
+                    <a:prstGeom prst="rect">
+                      <a:avLst/>
+                    </a:prstGeom>
+                    <a:noFill/>
+                    <a:ln w="9525">
+                      <a:noFill/>
+                      <a:headEnd/>
+                      <a:tailEnd/>
+                    </a:ln>
+                  </pic:spPr>
+                </pic:pic>
+              </a:graphicData>
+            </a:graphic>
+          </wp:inline>
+        </w:drawing>
+      </w:r>
+      <w:r>
+        <w:drawing>
+          <wp:inline>
+            <wp:extent cx="5334000" cy="4267200"/>
+            <wp:effectExtent b="0" l="0" r="0" t="0"/>
+            <wp:docPr descr="" title="" id="1" name="Picture"/>
+            <a:graphic>
+              <a:graphicData uri="http://schemas.openxmlformats.org/drawingml/2006/picture">
+                <pic:pic>
+                  <pic:nvPicPr>
+                    <pic:cNvPr descr="Confirmatory-1A-Analysis-Markdown_files/figure-docx/unnamed-chunk-15-2.png" id="0" name="Picture"/>
+                    <pic:cNvPicPr>
+                      <a:picLocks noChangeArrowheads="1" noChangeAspect="1"/>
+                    </pic:cNvPicPr>
+                  </pic:nvPicPr>
+                  <pic:blipFill>
+                    <a:blip r:embed="rId37"/>
+                    <a:stretch>
+                      <a:fillRect/>
+                    </a:stretch>
+                  </pic:blipFill>
+                  <pic:spPr bwMode="auto">
+                    <a:xfrm>
+                      <a:off x="0" y="0"/>
+                      <a:ext cx="5334000" cy="4267200"/>
+                    </a:xfrm>
+                    <a:prstGeom prst="rect">
+                      <a:avLst/>
+                    </a:prstGeom>
+                    <a:noFill/>
+                    <a:ln w="9525">
+                      <a:noFill/>
+                      <a:headEnd/>
+                      <a:tailEnd/>
+                    </a:ln>
+                  </pic:spPr>
+                </pic:pic>
+              </a:graphicData>
+            </a:graphic>
+          </wp:inline>
+        </w:drawing>
+      </w:r>
+      <w:r>
+        <w:drawing>
+          <wp:inline>
+            <wp:extent cx="5334000" cy="4267200"/>
+            <wp:effectExtent b="0" l="0" r="0" t="0"/>
+            <wp:docPr descr="" title="" id="1" name="Picture"/>
+            <a:graphic>
+              <a:graphicData uri="http://schemas.openxmlformats.org/drawingml/2006/picture">
+                <pic:pic>
+                  <pic:nvPicPr>
+                    <pic:cNvPr descr="Confirmatory-1A-Analysis-Markdown_files/figure-docx/unnamed-chunk-15-3.png" id="0" name="Picture"/>
+                    <pic:cNvPicPr>
+                      <a:picLocks noChangeArrowheads="1" noChangeAspect="1"/>
+                    </pic:cNvPicPr>
+                  </pic:nvPicPr>
+                  <pic:blipFill>
+                    <a:blip r:embed="rId38"/>
+                    <a:stretch>
+                      <a:fillRect/>
+                    </a:stretch>
+                  </pic:blipFill>
+                  <pic:spPr bwMode="auto">
+                    <a:xfrm>
+                      <a:off x="0" y="0"/>
+                      <a:ext cx="5334000" cy="4267200"/>
+                    </a:xfrm>
+                    <a:prstGeom prst="rect">
+                      <a:avLst/>
+                    </a:prstGeom>
+                    <a:noFill/>
+                    <a:ln w="9525">
+                      <a:noFill/>
+                      <a:headEnd/>
+                      <a:tailEnd/>
+                    </a:ln>
+                  </pic:spPr>
+                </pic:pic>
+              </a:graphicData>
+            </a:graphic>
+          </wp:inline>
+        </w:drawing>
+      </w:r>
       <w:r>
         <w:t xml:space="preserve"> </w:t>
       </w:r>
@@ -2489,9 +2792,9 @@
         <w:t xml:space="preserve"># SUBFIELD T-TESTS</w:t>
       </w:r>
     </w:p>
-    <w:bookmarkEnd w:id="36"/>
-    <w:bookmarkEnd w:id="37"/>
-    <w:bookmarkStart w:id="38" w:name="data-1"/>
+    <w:bookmarkEnd w:id="39"/>
+    <w:bookmarkEnd w:id="40"/>
+    <w:bookmarkStart w:id="41" w:name="data-1"/>
     <w:p>
       <w:pPr>
         <w:pStyle w:val="Heading2"/>
@@ -2508,8 +2811,8 @@
         <w:t xml:space="preserve">Subfield main effect for Open Data Scores was not significant, so no t-tests to run here</w:t>
       </w:r>
     </w:p>
-    <w:bookmarkEnd w:id="38"/>
-    <w:bookmarkStart w:id="43" w:name="materials-1"/>
+    <w:bookmarkEnd w:id="41"/>
+    <w:bookmarkStart w:id="45" w:name="materials-1"/>
     <w:p>
       <w:pPr>
         <w:pStyle w:val="Heading2"/>
@@ -2518,7 +2821,7 @@
         <w:t xml:space="preserve">MATERIALS</w:t>
       </w:r>
     </w:p>
-    <w:bookmarkStart w:id="40" w:name="developmental-vs.-cognition"/>
+    <w:bookmarkStart w:id="42" w:name="developmental-vs.-cognition"/>
     <w:p>
       <w:pPr>
         <w:pStyle w:val="Heading3"/>
@@ -2529,63 +2832,68 @@
     </w:p>
     <w:p>
       <w:pPr>
+        <w:pStyle w:val="FirstParagraph"/>
+      </w:pPr>
+      <w:r>
+        <w:t xml:space="preserve">An independent samples t-test showed that articles published in the the field of Cognition generated significantly higher Open Materials Scores, on average, than articles published in the field of Developmental Psychology,</w:t>
+      </w:r>
+    </w:p>
+    <w:p>
+      <w:pPr>
         <w:pStyle w:val="SourceCode"/>
       </w:pPr>
       <w:r>
         <w:rPr>
           <w:rStyle w:val="VerbatimChar"/>
         </w:rPr>
-        <w:t xml:space="preserve">##                                     var[stud]  name[stud] stat[stud] df[stud]</w:t>
-      </w:r>
-      <w:r>
-        <w:br/>
-      </w:r>
-      <w:r>
-        <w:rPr>
-          <w:rStyle w:val="VerbatimChar"/>
-        </w:rPr>
-        <w:t xml:space="preserve">## "total_materials_score" total_materials_score Student's t   3.052037      154</w:t>
-      </w:r>
-      <w:r>
-        <w:br/>
-      </w:r>
-      <w:r>
-        <w:rPr>
-          <w:rStyle w:val="VerbatimChar"/>
-        </w:rPr>
-        <w:t xml:space="preserve">##                             p[stud]</w:t>
-      </w:r>
-      <w:r>
-        <w:br/>
-      </w:r>
-      <w:r>
-        <w:rPr>
-          <w:rStyle w:val="VerbatimChar"/>
-        </w:rPr>
-        <w:t xml:space="preserve">## "total_materials_score" 0.002677857</w:t>
+        <w:t xml:space="preserve">## t(153.74) = 3.20, p = .002, d = 0.50</w:t>
+      </w:r>
+    </w:p>
+    <w:bookmarkEnd w:id="42"/>
+    <w:bookmarkStart w:id="43" w:name="developmental-vs.-social"/>
+    <w:p>
+      <w:pPr>
+        <w:pStyle w:val="Heading3"/>
+      </w:pPr>
+      <w:r>
+        <w:t xml:space="preserve">Developmental vs. Social</w:t>
       </w:r>
     </w:p>
     <w:p>
       <w:pPr>
         <w:pStyle w:val="FirstParagraph"/>
       </w:pPr>
-      <w:hyperlink r:id="rId39">
-        <w:r>
-          <w:rPr>
-            <w:rStyle w:val="Hyperlink"/>
-          </w:rPr>
-          <w:t xml:space="preserve">https://www.jamovi.org/jmv/ttestis.html</w:t>
-        </w:r>
-      </w:hyperlink>
-    </w:p>
-    <w:bookmarkEnd w:id="40"/>
-    <w:bookmarkStart w:id="41" w:name="developmental-vs.-social"/>
+      <w:r>
+        <w:t xml:space="preserve">An independent samples t-test showed that articles published in the the field of Social Psychology generated significantly higher Open Materials Scores, on average, than articles published in the field of Developmental Psychology,</w:t>
+      </w:r>
+    </w:p>
+    <w:p>
+      <w:pPr>
+        <w:pStyle w:val="SourceCode"/>
+      </w:pPr>
+      <w:r>
+        <w:rPr>
+          <w:rStyle w:val="VerbatimChar"/>
+        </w:rPr>
+        <w:t xml:space="preserve">## t(153.62) = -2.75, p = .007, d = -0.43</w:t>
+      </w:r>
+    </w:p>
+    <w:bookmarkEnd w:id="43"/>
+    <w:bookmarkStart w:id="44" w:name="developmental-vs.-other"/>
     <w:p>
       <w:pPr>
         <w:pStyle w:val="Heading3"/>
       </w:pPr>
       <w:r>
-        <w:t xml:space="preserve">Developmental vs. Social</w:t>
+        <w:t xml:space="preserve">Developmental vs. Other</w:t>
+      </w:r>
+    </w:p>
+    <w:p>
+      <w:pPr>
+        <w:pStyle w:val="FirstParagraph"/>
+      </w:pPr>
+      <w:r>
+        <w:t xml:space="preserve">An independent samples t-test showed that articles published in the the Other subfield did not generate significantly higher Open Materials Scores, on average, than articles published in the field of Developmental Psychology,</w:t>
       </w:r>
     </w:p>
     <w:p>
@@ -2596,44 +2904,45 @@
         <w:rPr>
           <w:rStyle w:val="VerbatimChar"/>
         </w:rPr>
-        <w:t xml:space="preserve">##                                     var[stud]  name[stud] stat[stud] df[stud]</w:t>
-      </w:r>
-      <w:r>
-        <w:br/>
-      </w:r>
-      <w:r>
-        <w:rPr>
-          <w:rStyle w:val="VerbatimChar"/>
-        </w:rPr>
-        <w:t xml:space="preserve">## "total_materials_score" total_materials_score Student's t  -2.620586      154</w:t>
-      </w:r>
-      <w:r>
-        <w:br/>
-      </w:r>
-      <w:r>
-        <w:rPr>
-          <w:rStyle w:val="VerbatimChar"/>
-        </w:rPr>
-        <w:t xml:space="preserve">##                             p[stud]</w:t>
-      </w:r>
-      <w:r>
-        <w:br/>
-      </w:r>
-      <w:r>
-        <w:rPr>
-          <w:rStyle w:val="VerbatimChar"/>
-        </w:rPr>
-        <w:t xml:space="preserve">## "total_materials_score" 0.009657232</w:t>
-      </w:r>
-    </w:p>
-    <w:bookmarkEnd w:id="41"/>
-    <w:bookmarkStart w:id="42" w:name="developmental-vs.-other"/>
+        <w:t xml:space="preserve">## t(137.95) = -1.19, p = .236, d = -0.20</w:t>
+      </w:r>
+    </w:p>
+    <w:bookmarkEnd w:id="44"/>
+    <w:bookmarkEnd w:id="45"/>
+    <w:bookmarkEnd w:id="46"/>
+    <w:bookmarkStart w:id="53" w:name="time-t-tests"/>
+    <w:p>
+      <w:pPr>
+        <w:pStyle w:val="Heading1"/>
+      </w:pPr>
+      <w:r>
+        <w:t xml:space="preserve">TIME T-TESTS</w:t>
+      </w:r>
+    </w:p>
+    <w:bookmarkStart w:id="49" w:name="data-2"/>
+    <w:p>
+      <w:pPr>
+        <w:pStyle w:val="Heading2"/>
+      </w:pPr>
+      <w:r>
+        <w:t xml:space="preserve">DATA</w:t>
+      </w:r>
+    </w:p>
+    <w:bookmarkStart w:id="47" w:name="first-half-2014-vs.-second-half-2014"/>
     <w:p>
       <w:pPr>
         <w:pStyle w:val="Heading3"/>
       </w:pPr>
       <w:r>
-        <w:t xml:space="preserve">Developmental vs. Other</w:t>
+        <w:t xml:space="preserve">First half 2014 vs. Second half 2014</w:t>
+      </w:r>
+    </w:p>
+    <w:p>
+      <w:pPr>
+        <w:pStyle w:val="FirstParagraph"/>
+      </w:pPr>
+      <w:r>
+        <w:t xml:space="preserve">An independent samples t-test showed that articles published in the second half of 2014 generated significantly higher Open Data Scores, on average, than articles published in the first half of 2014,</w:t>
       </w:r>
     </w:p>
     <w:p>
@@ -2644,58 +2953,50 @@
         <w:rPr>
           <w:rStyle w:val="VerbatimChar"/>
         </w:rPr>
-        <w:t xml:space="preserve">##                                     var[stud]  name[stud] stat[stud] df[stud]</w:t>
-      </w:r>
-      <w:r>
-        <w:br/>
-      </w:r>
-      <w:r>
-        <w:rPr>
-          <w:rStyle w:val="VerbatimChar"/>
-        </w:rPr>
-        <w:t xml:space="preserve">## "total_materials_score" total_materials_score Student's t  -1.177154      138</w:t>
-      </w:r>
-      <w:r>
-        <w:br/>
-      </w:r>
-      <w:r>
-        <w:rPr>
-          <w:rStyle w:val="VerbatimChar"/>
-        </w:rPr>
-        <w:t xml:space="preserve">##                           p[stud]</w:t>
-      </w:r>
-      <w:r>
-        <w:br/>
-      </w:r>
-      <w:r>
-        <w:rPr>
-          <w:rStyle w:val="VerbatimChar"/>
-        </w:rPr>
-        <w:t xml:space="preserve">## "total_materials_score" 0.2411604</w:t>
-      </w:r>
-    </w:p>
-    <w:bookmarkEnd w:id="42"/>
-    <w:bookmarkEnd w:id="43"/>
-    <w:bookmarkEnd w:id="44"/>
-    <w:bookmarkStart w:id="51" w:name="time-t-tests"/>
-    <w:p>
-      <w:pPr>
-        <w:pStyle w:val="Heading1"/>
-      </w:pPr>
-      <w:r>
-        <w:t xml:space="preserve">TIME T-TESTS</w:t>
-      </w:r>
-    </w:p>
-    <w:bookmarkStart w:id="47" w:name="data-2"/>
+        <w:t xml:space="preserve">## t(99.74) = -2.87, p = .005, d = -0.46</w:t>
+      </w:r>
+    </w:p>
+    <w:bookmarkEnd w:id="47"/>
+    <w:bookmarkStart w:id="48" w:name="second-half-2014-vs.-first-half-2015"/>
+    <w:p>
+      <w:pPr>
+        <w:pStyle w:val="Heading3"/>
+      </w:pPr>
+      <w:r>
+        <w:t xml:space="preserve">Second half 2014 vs. First half 2015</w:t>
+      </w:r>
+    </w:p>
+    <w:p>
+      <w:pPr>
+        <w:pStyle w:val="FirstParagraph"/>
+      </w:pPr>
+      <w:r>
+        <w:t xml:space="preserve">An independent samples t-test showed that articles published in the first half of 2015 did not generate significantly higher Open Data Scores, on average, than articles published in the second half of 2014,</w:t>
+      </w:r>
+    </w:p>
+    <w:p>
+      <w:pPr>
+        <w:pStyle w:val="SourceCode"/>
+      </w:pPr>
+      <w:r>
+        <w:rPr>
+          <w:rStyle w:val="VerbatimChar"/>
+        </w:rPr>
+        <w:t xml:space="preserve">## t(132.74) = -0.86, p = .391, d = -0.15</w:t>
+      </w:r>
+    </w:p>
+    <w:bookmarkEnd w:id="48"/>
+    <w:bookmarkEnd w:id="49"/>
+    <w:bookmarkStart w:id="52" w:name="materials-2"/>
     <w:p>
       <w:pPr>
         <w:pStyle w:val="Heading2"/>
       </w:pPr>
       <w:r>
-        <w:t xml:space="preserve">DATA</w:t>
-      </w:r>
-    </w:p>
-    <w:bookmarkStart w:id="45" w:name="first-half-2014-vs.-second-half-2014"/>
+        <w:t xml:space="preserve">MATERIALS</w:t>
+      </w:r>
+    </w:p>
+    <w:bookmarkStart w:id="50" w:name="first-half-2014-vs.-second-half-2014-1"/>
     <w:p>
       <w:pPr>
         <w:pStyle w:val="Heading3"/>
@@ -2706,49 +3007,39 @@
     </w:p>
     <w:p>
       <w:pPr>
+        <w:pStyle w:val="FirstParagraph"/>
+      </w:pPr>
+      <w:r>
+        <w:t xml:space="preserve">An independent samples t-test showed that articles published in the second half of 2014 did not generate statistically different Open Data Scores, on average, than articles published in the first half of 2014,</w:t>
+      </w:r>
+    </w:p>
+    <w:p>
+      <w:pPr>
         <w:pStyle w:val="SourceCode"/>
       </w:pPr>
       <w:r>
         <w:rPr>
           <w:rStyle w:val="VerbatimChar"/>
         </w:rPr>
-        <w:t xml:space="preserve">## Rows: 255</w:t>
-      </w:r>
-      <w:r>
-        <w:br/>
-      </w:r>
-      <w:r>
-        <w:rPr>
-          <w:rStyle w:val="VerbatimChar"/>
-        </w:rPr>
-        <w:t xml:space="preserve">## Columns: 3</w:t>
-      </w:r>
-      <w:r>
-        <w:br/>
-      </w:r>
-      <w:r>
-        <w:rPr>
-          <w:rStyle w:val="VerbatimChar"/>
-        </w:rPr>
-        <w:t xml:space="preserve">## $ time_period           &lt;fct&gt; 2nd half 2014, 1st half 2014, 1st half 2014, 1st…</w:t>
-      </w:r>
-      <w:r>
-        <w:br/>
-      </w:r>
-      <w:r>
-        <w:rPr>
-          <w:rStyle w:val="VerbatimChar"/>
-        </w:rPr>
-        <w:t xml:space="preserve">## $ total_data_score      &lt;dbl&gt; 0, 12, 1, 1, 1, 0, 1, 20, 0, 0, 1, 1, 0, 0, 0, 1…</w:t>
-      </w:r>
-      <w:r>
-        <w:br/>
-      </w:r>
-      <w:r>
-        <w:rPr>
-          <w:rStyle w:val="VerbatimChar"/>
-        </w:rPr>
-        <w:t xml:space="preserve">## $ total_materials_score &lt;dbl&gt; 0, 8, 0, 0, 8, 0, 0, 14, 0, 0, 0, 0, 0, 0, 0, 0,…</w:t>
+        <w:t xml:space="preserve">## t(106.17) = -1.61, p = .111, d = -0.25</w:t>
+      </w:r>
+    </w:p>
+    <w:bookmarkEnd w:id="50"/>
+    <w:bookmarkStart w:id="51" w:name="second-half-2014-vs.-first-half-2015-1"/>
+    <w:p>
+      <w:pPr>
+        <w:pStyle w:val="Heading3"/>
+      </w:pPr>
+      <w:r>
+        <w:t xml:space="preserve">Second half 2014 vs. First half 2015</w:t>
+      </w:r>
+    </w:p>
+    <w:p>
+      <w:pPr>
+        <w:pStyle w:val="FirstParagraph"/>
+      </w:pPr>
+      <w:r>
+        <w:t xml:space="preserve">An independent samples t-test showed that articles published in the first half of 2015 did not generate statistically different Open Data Scores, on average, than articles published in the second half of 2014,</w:t>
       </w:r>
     </w:p>
     <w:p>
@@ -2759,157 +3050,12 @@
         <w:rPr>
           <w:rStyle w:val="VerbatimChar"/>
         </w:rPr>
-        <w:t xml:space="preserve">##                           var[stud]  name[stud] stat[stud] df[stud]     p[stud]</w:t>
-      </w:r>
-      <w:r>
-        <w:br/>
-      </w:r>
-      <w:r>
-        <w:rPr>
-          <w:rStyle w:val="VerbatimChar"/>
-        </w:rPr>
-        <w:t xml:space="preserve">## "total_data_score" total_data_score Student's t  -3.333024      253 0.000987596</w:t>
-      </w:r>
-    </w:p>
-    <w:bookmarkEnd w:id="45"/>
-    <w:bookmarkStart w:id="46" w:name="second-half-2014-vs.-first-half-2015"/>
-    <w:p>
-      <w:pPr>
-        <w:pStyle w:val="Heading3"/>
-      </w:pPr>
-      <w:r>
-        <w:t xml:space="preserve">Second half 2014 vs. First half 2015</w:t>
-      </w:r>
-    </w:p>
-    <w:p>
-      <w:pPr>
-        <w:pStyle w:val="SourceCode"/>
-      </w:pPr>
-      <w:r>
-        <w:rPr>
-          <w:rStyle w:val="VerbatimChar"/>
-        </w:rPr>
-        <w:t xml:space="preserve">##                           var[stud]  name[stud] stat[stud] df[stud]   p[stud]</w:t>
-      </w:r>
-      <w:r>
-        <w:br/>
-      </w:r>
-      <w:r>
-        <w:rPr>
-          <w:rStyle w:val="VerbatimChar"/>
-        </w:rPr>
-        <w:t xml:space="preserve">## "total_data_score" total_data_score Student's t -0.8637433      137 0.3892386</w:t>
-      </w:r>
-    </w:p>
-    <w:bookmarkEnd w:id="46"/>
-    <w:bookmarkEnd w:id="47"/>
-    <w:bookmarkStart w:id="50" w:name="materials-2"/>
-    <w:p>
-      <w:pPr>
-        <w:pStyle w:val="Heading2"/>
-      </w:pPr>
-      <w:r>
-        <w:t xml:space="preserve">MATERIALS</w:t>
-      </w:r>
-    </w:p>
-    <w:bookmarkStart w:id="48" w:name="first-half-2014-vs.-second-half-2014-1"/>
-    <w:p>
-      <w:pPr>
-        <w:pStyle w:val="Heading3"/>
-      </w:pPr>
-      <w:r>
-        <w:t xml:space="preserve">First half 2014 vs. Second half 2014</w:t>
-      </w:r>
-    </w:p>
-    <w:p>
-      <w:pPr>
-        <w:pStyle w:val="SourceCode"/>
-      </w:pPr>
-      <w:r>
-        <w:rPr>
-          <w:rStyle w:val="VerbatimChar"/>
-        </w:rPr>
-        <w:t xml:space="preserve">##                                     var[stud]  name[stud] stat[stud] df[stud]</w:t>
-      </w:r>
-      <w:r>
-        <w:br/>
-      </w:r>
-      <w:r>
-        <w:rPr>
-          <w:rStyle w:val="VerbatimChar"/>
-        </w:rPr>
-        <w:t xml:space="preserve">## "total_materials_score" total_materials_score Student's t  -1.793754      253</w:t>
-      </w:r>
-      <w:r>
-        <w:br/>
-      </w:r>
-      <w:r>
-        <w:rPr>
-          <w:rStyle w:val="VerbatimChar"/>
-        </w:rPr>
-        <w:t xml:space="preserve">##                            p[stud]</w:t>
-      </w:r>
-      <w:r>
-        <w:br/>
-      </w:r>
-      <w:r>
-        <w:rPr>
-          <w:rStyle w:val="VerbatimChar"/>
-        </w:rPr>
-        <w:t xml:space="preserve">## "total_materials_score" 0.07404647</w:t>
-      </w:r>
-    </w:p>
-    <w:bookmarkEnd w:id="48"/>
-    <w:bookmarkStart w:id="49" w:name="second-half-2014-vs.-first-half-2015-1"/>
-    <w:p>
-      <w:pPr>
-        <w:pStyle w:val="Heading3"/>
-      </w:pPr>
-      <w:r>
-        <w:t xml:space="preserve">Second half 2014 vs. First half 2015</w:t>
-      </w:r>
-    </w:p>
-    <w:p>
-      <w:pPr>
-        <w:pStyle w:val="SourceCode"/>
-      </w:pPr>
-      <w:r>
-        <w:rPr>
-          <w:rStyle w:val="VerbatimChar"/>
-        </w:rPr>
-        <w:t xml:space="preserve">##                                     var[stud]  name[stud] stat[stud] df[stud]</w:t>
-      </w:r>
-      <w:r>
-        <w:br/>
-      </w:r>
-      <w:r>
-        <w:rPr>
-          <w:rStyle w:val="VerbatimChar"/>
-        </w:rPr>
-        <w:t xml:space="preserve">## "total_materials_score" total_materials_score Student's t -0.8105378      137</w:t>
-      </w:r>
-      <w:r>
-        <w:br/>
-      </w:r>
-      <w:r>
-        <w:rPr>
-          <w:rStyle w:val="VerbatimChar"/>
-        </w:rPr>
-        <w:t xml:space="preserve">##                           p[stud]</w:t>
-      </w:r>
-      <w:r>
-        <w:br/>
-      </w:r>
-      <w:r>
-        <w:rPr>
-          <w:rStyle w:val="VerbatimChar"/>
-        </w:rPr>
-        <w:t xml:space="preserve">## "total_materials_score" 0.4190369</w:t>
-      </w:r>
-    </w:p>
-    <w:bookmarkEnd w:id="49"/>
-    <w:bookmarkEnd w:id="50"/>
+        <w:t xml:space="preserve">## t(135.91) = -0.81, p = .419, d = -0.14</w:t>
+      </w:r>
+    </w:p>
     <w:bookmarkEnd w:id="51"/>
+    <w:bookmarkEnd w:id="52"/>
+    <w:bookmarkEnd w:id="53"/>
     <w:sectPr/>
   </w:body>
 </w:document>

</xml_diff>

<commit_message>
Christina testing new personal token
</commit_message>
<xml_diff>
--- a/scripts/Analysis/Confirmatory-1A-Analysis-Markdown.docx
+++ b/scripts/Analysis/Confirmatory-1A-Analysis-Markdown.docx
@@ -2280,7 +2280,7 @@
       </w:r>
     </w:p>
     <w:bookmarkEnd w:id="27"/>
-    <w:bookmarkStart w:id="46" w:name="plots"/>
+    <w:bookmarkStart w:id="45" w:name="plots"/>
     <w:p>
       <w:pPr>
         <w:pStyle w:val="Heading1"/>
@@ -2485,7 +2485,7 @@
     </w:p>
     <w:bookmarkEnd w:id="32"/>
     <w:bookmarkEnd w:id="33"/>
-    <w:bookmarkStart w:id="40" w:name="materials"/>
+    <w:bookmarkStart w:id="39" w:name="materials"/>
     <w:p>
       <w:pPr>
         <w:pStyle w:val="Heading2"/>
@@ -2635,7 +2635,7 @@
       </w:r>
     </w:p>
     <w:bookmarkEnd w:id="35"/>
-    <w:bookmarkStart w:id="39" w:name="X3607137d4ffcdd65bc1f0de8c5a6deb40d406ea"/>
+    <w:bookmarkStart w:id="38" w:name="X3607137d4ffcdd65bc1f0de8c5a6deb40d406ea"/>
     <w:p>
       <w:pPr>
         <w:pStyle w:val="Heading3"/>
@@ -2744,63 +2744,48 @@
         </w:drawing>
       </w:r>
       <w:r>
-        <w:drawing>
-          <wp:inline>
-            <wp:extent cx="5334000" cy="4267200"/>
-            <wp:effectExtent b="0" l="0" r="0" t="0"/>
-            <wp:docPr descr="" title="" id="1" name="Picture"/>
-            <a:graphic>
-              <a:graphicData uri="http://schemas.openxmlformats.org/drawingml/2006/picture">
-                <pic:pic>
-                  <pic:nvPicPr>
-                    <pic:cNvPr descr="Confirmatory-1A-Analysis-Markdown_files/figure-docx/unnamed-chunk-15-3.png" id="0" name="Picture"/>
-                    <pic:cNvPicPr>
-                      <a:picLocks noChangeArrowheads="1" noChangeAspect="1"/>
-                    </pic:cNvPicPr>
-                  </pic:nvPicPr>
-                  <pic:blipFill>
-                    <a:blip r:embed="rId38"/>
-                    <a:stretch>
-                      <a:fillRect/>
-                    </a:stretch>
-                  </pic:blipFill>
-                  <pic:spPr bwMode="auto">
-                    <a:xfrm>
-                      <a:off x="0" y="0"/>
-                      <a:ext cx="5334000" cy="4267200"/>
-                    </a:xfrm>
-                    <a:prstGeom prst="rect">
-                      <a:avLst/>
-                    </a:prstGeom>
-                    <a:noFill/>
-                    <a:ln w="9525">
-                      <a:noFill/>
-                      <a:headEnd/>
-                      <a:tailEnd/>
-                    </a:ln>
-                  </pic:spPr>
-                </pic:pic>
-              </a:graphicData>
-            </a:graphic>
-          </wp:inline>
-        </w:drawing>
-      </w:r>
-      <w:r>
         <w:t xml:space="preserve"> </w:t>
       </w:r>
       <w:r>
         <w:t xml:space="preserve"># SUBFIELD T-TESTS</w:t>
       </w:r>
     </w:p>
+    <w:bookmarkEnd w:id="38"/>
     <w:bookmarkEnd w:id="39"/>
+    <w:bookmarkStart w:id="40" w:name="data-1"/>
+    <w:p>
+      <w:pPr>
+        <w:pStyle w:val="Heading2"/>
+      </w:pPr>
+      <w:r>
+        <w:t xml:space="preserve">DATA</w:t>
+      </w:r>
+    </w:p>
+    <w:p>
+      <w:pPr>
+        <w:pStyle w:val="FirstParagraph"/>
+      </w:pPr>
+      <w:r>
+        <w:t xml:space="preserve">Subfield main effect for Open Data Scores was not significant, so no t-tests to run here</w:t>
+      </w:r>
+    </w:p>
     <w:bookmarkEnd w:id="40"/>
-    <w:bookmarkStart w:id="41" w:name="data-1"/>
+    <w:bookmarkStart w:id="44" w:name="materials-1"/>
     <w:p>
       <w:pPr>
         <w:pStyle w:val="Heading2"/>
       </w:pPr>
       <w:r>
-        <w:t xml:space="preserve">DATA</w:t>
+        <w:t xml:space="preserve">MATERIALS</w:t>
+      </w:r>
+    </w:p>
+    <w:bookmarkStart w:id="41" w:name="developmental-vs.-cognition"/>
+    <w:p>
+      <w:pPr>
+        <w:pStyle w:val="Heading3"/>
+      </w:pPr>
+      <w:r>
+        <w:t xml:space="preserve">Developmental vs. Cognition</w:t>
       </w:r>
     </w:p>
     <w:p>
@@ -2808,26 +2793,28 @@
         <w:pStyle w:val="FirstParagraph"/>
       </w:pPr>
       <w:r>
-        <w:t xml:space="preserve">Subfield main effect for Open Data Scores was not significant, so no t-tests to run here</w:t>
+        <w:t xml:space="preserve">An independent samples t-test showed that articles published in the the field of Cognition generated significantly higher Open Materials Scores, on average, than articles published in the field of Developmental Psychology,</w:t>
+      </w:r>
+    </w:p>
+    <w:p>
+      <w:pPr>
+        <w:pStyle w:val="SourceCode"/>
+      </w:pPr>
+      <w:r>
+        <w:rPr>
+          <w:rStyle w:val="VerbatimChar"/>
+        </w:rPr>
+        <w:t xml:space="preserve">## t(153.74) = 3.20, p = .002, d = 0.50</w:t>
       </w:r>
     </w:p>
     <w:bookmarkEnd w:id="41"/>
-    <w:bookmarkStart w:id="45" w:name="materials-1"/>
-    <w:p>
-      <w:pPr>
-        <w:pStyle w:val="Heading2"/>
-      </w:pPr>
-      <w:r>
-        <w:t xml:space="preserve">MATERIALS</w:t>
-      </w:r>
-    </w:p>
-    <w:bookmarkStart w:id="42" w:name="developmental-vs.-cognition"/>
+    <w:bookmarkStart w:id="42" w:name="developmental-vs.-social"/>
     <w:p>
       <w:pPr>
         <w:pStyle w:val="Heading3"/>
       </w:pPr>
       <w:r>
-        <w:t xml:space="preserve">Developmental vs. Cognition</w:t>
+        <w:t xml:space="preserve">Developmental vs. Social</w:t>
       </w:r>
     </w:p>
     <w:p>
@@ -2835,7 +2822,7 @@
         <w:pStyle w:val="FirstParagraph"/>
       </w:pPr>
       <w:r>
-        <w:t xml:space="preserve">An independent samples t-test showed that articles published in the the field of Cognition generated significantly higher Open Materials Scores, on average, than articles published in the field of Developmental Psychology,</w:t>
+        <w:t xml:space="preserve">An independent samples t-test showed that articles published in the the field of Social Psychology generated significantly higher Open Materials Scores, on average, than articles published in the field of Developmental Psychology,</w:t>
       </w:r>
     </w:p>
     <w:p>
@@ -2846,17 +2833,17 @@
         <w:rPr>
           <w:rStyle w:val="VerbatimChar"/>
         </w:rPr>
-        <w:t xml:space="preserve">## t(153.74) = 3.20, p = .002, d = 0.50</w:t>
+        <w:t xml:space="preserve">## t(153.62) = -2.75, p = .007, d = -0.43</w:t>
       </w:r>
     </w:p>
     <w:bookmarkEnd w:id="42"/>
-    <w:bookmarkStart w:id="43" w:name="developmental-vs.-social"/>
+    <w:bookmarkStart w:id="43" w:name="developmental-vs.-other"/>
     <w:p>
       <w:pPr>
         <w:pStyle w:val="Heading3"/>
       </w:pPr>
       <w:r>
-        <w:t xml:space="preserve">Developmental vs. Social</w:t>
+        <w:t xml:space="preserve">Developmental vs. Other</w:t>
       </w:r>
     </w:p>
     <w:p>
@@ -2864,7 +2851,7 @@
         <w:pStyle w:val="FirstParagraph"/>
       </w:pPr>
       <w:r>
-        <w:t xml:space="preserve">An independent samples t-test showed that articles published in the the field of Social Psychology generated significantly higher Open Materials Scores, on average, than articles published in the field of Developmental Psychology,</w:t>
+        <w:t xml:space="preserve">An independent samples t-test showed that articles published in the the Other subfield did not generate significantly higher Open Materials Scores, on average, than articles published in the field of Developmental Psychology,</w:t>
       </w:r>
     </w:p>
     <w:p>
@@ -2875,60 +2862,99 @@
         <w:rPr>
           <w:rStyle w:val="VerbatimChar"/>
         </w:rPr>
-        <w:t xml:space="preserve">## t(153.62) = -2.75, p = .007, d = -0.43</w:t>
+        <w:t xml:space="preserve">## t(137.95) = -1.19, p = .236, d = -0.20</w:t>
       </w:r>
     </w:p>
     <w:bookmarkEnd w:id="43"/>
-    <w:bookmarkStart w:id="44" w:name="developmental-vs.-other"/>
-    <w:p>
-      <w:pPr>
-        <w:pStyle w:val="Heading3"/>
-      </w:pPr>
-      <w:r>
-        <w:t xml:space="preserve">Developmental vs. Other</w:t>
-      </w:r>
-    </w:p>
-    <w:p>
-      <w:pPr>
-        <w:pStyle w:val="FirstParagraph"/>
-      </w:pPr>
-      <w:r>
-        <w:t xml:space="preserve">An independent samples t-test showed that articles published in the the Other subfield did not generate significantly higher Open Materials Scores, on average, than articles published in the field of Developmental Psychology,</w:t>
-      </w:r>
-    </w:p>
-    <w:p>
-      <w:pPr>
-        <w:pStyle w:val="SourceCode"/>
-      </w:pPr>
-      <w:r>
-        <w:rPr>
-          <w:rStyle w:val="VerbatimChar"/>
-        </w:rPr>
-        <w:t xml:space="preserve">## t(137.95) = -1.19, p = .236, d = -0.20</w:t>
-      </w:r>
-    </w:p>
     <w:bookmarkEnd w:id="44"/>
     <w:bookmarkEnd w:id="45"/>
+    <w:bookmarkStart w:id="53" w:name="time-t-tests"/>
+    <w:p>
+      <w:pPr>
+        <w:pStyle w:val="Heading1"/>
+      </w:pPr>
+      <w:r>
+        <w:t xml:space="preserve">TIME T-TESTS</w:t>
+      </w:r>
+    </w:p>
+    <w:bookmarkStart w:id="48" w:name="data-2"/>
+    <w:p>
+      <w:pPr>
+        <w:pStyle w:val="Heading2"/>
+      </w:pPr>
+      <w:r>
+        <w:t xml:space="preserve">DATA</w:t>
+      </w:r>
+    </w:p>
+    <w:bookmarkStart w:id="46" w:name="first-half-2014-vs.-second-half-2014"/>
+    <w:p>
+      <w:pPr>
+        <w:pStyle w:val="Heading3"/>
+      </w:pPr>
+      <w:r>
+        <w:t xml:space="preserve">First half 2014 vs. Second half 2014</w:t>
+      </w:r>
+    </w:p>
+    <w:p>
+      <w:pPr>
+        <w:pStyle w:val="FirstParagraph"/>
+      </w:pPr>
+      <w:r>
+        <w:t xml:space="preserve">An independent samples t-test showed that articles published in the second half of 2014 generated significantly higher Open Data Scores, on average, than articles published in the first half of 2014,</w:t>
+      </w:r>
+    </w:p>
+    <w:p>
+      <w:pPr>
+        <w:pStyle w:val="SourceCode"/>
+      </w:pPr>
+      <w:r>
+        <w:rPr>
+          <w:rStyle w:val="VerbatimChar"/>
+        </w:rPr>
+        <w:t xml:space="preserve">## t(99.74) = -2.87, p = .005, d = -0.46</w:t>
+      </w:r>
+    </w:p>
     <w:bookmarkEnd w:id="46"/>
-    <w:bookmarkStart w:id="53" w:name="time-t-tests"/>
-    <w:p>
-      <w:pPr>
-        <w:pStyle w:val="Heading1"/>
-      </w:pPr>
-      <w:r>
-        <w:t xml:space="preserve">TIME T-TESTS</w:t>
-      </w:r>
-    </w:p>
-    <w:bookmarkStart w:id="49" w:name="data-2"/>
+    <w:bookmarkStart w:id="47" w:name="second-half-2014-vs.-first-half-2015"/>
+    <w:p>
+      <w:pPr>
+        <w:pStyle w:val="Heading3"/>
+      </w:pPr>
+      <w:r>
+        <w:t xml:space="preserve">Second half 2014 vs. First half 2015</w:t>
+      </w:r>
+    </w:p>
+    <w:p>
+      <w:pPr>
+        <w:pStyle w:val="FirstParagraph"/>
+      </w:pPr>
+      <w:r>
+        <w:t xml:space="preserve">An independent samples t-test showed that articles published in the first half of 2015 did not generate significantly higher Open Data Scores, on average, than articles published in the second half of 2014,</w:t>
+      </w:r>
+    </w:p>
+    <w:p>
+      <w:pPr>
+        <w:pStyle w:val="SourceCode"/>
+      </w:pPr>
+      <w:r>
+        <w:rPr>
+          <w:rStyle w:val="VerbatimChar"/>
+        </w:rPr>
+        <w:t xml:space="preserve">## t(132.74) = -0.86, p = .391, d = -0.15</w:t>
+      </w:r>
+    </w:p>
+    <w:bookmarkEnd w:id="47"/>
+    <w:bookmarkEnd w:id="48"/>
+    <w:bookmarkStart w:id="52" w:name="materials-2"/>
     <w:p>
       <w:pPr>
         <w:pStyle w:val="Heading2"/>
       </w:pPr>
       <w:r>
-        <w:t xml:space="preserve">DATA</w:t>
-      </w:r>
-    </w:p>
-    <w:bookmarkStart w:id="47" w:name="first-half-2014-vs.-second-half-2014"/>
+        <w:t xml:space="preserve">MATERIALS</w:t>
+      </w:r>
+    </w:p>
+    <w:bookmarkStart w:id="49" w:name="first-half-2014-vs.-second-half-2014-1"/>
     <w:p>
       <w:pPr>
         <w:pStyle w:val="Heading3"/>
@@ -2942,7 +2968,7 @@
         <w:pStyle w:val="FirstParagraph"/>
       </w:pPr>
       <w:r>
-        <w:t xml:space="preserve">An independent samples t-test showed that articles published in the second half of 2014 generated significantly higher Open Data Scores, on average, than articles published in the first half of 2014,</w:t>
+        <w:t xml:space="preserve">An independent samples t-test showed that articles published in the second half of 2014 did not generate statistically different Open Data Scores, on average, than articles published in the first half of 2014,</w:t>
       </w:r>
     </w:p>
     <w:p>
@@ -2953,11 +2979,11 @@
         <w:rPr>
           <w:rStyle w:val="VerbatimChar"/>
         </w:rPr>
-        <w:t xml:space="preserve">## t(99.74) = -2.87, p = .005, d = -0.46</w:t>
-      </w:r>
-    </w:p>
-    <w:bookmarkEnd w:id="47"/>
-    <w:bookmarkStart w:id="48" w:name="second-half-2014-vs.-first-half-2015"/>
+        <w:t xml:space="preserve">## t(106.17) = -1.61, p = .111, d = -0.25</w:t>
+      </w:r>
+    </w:p>
+    <w:bookmarkEnd w:id="49"/>
+    <w:bookmarkStart w:id="50" w:name="second-half-2014-vs.-first-half-2015-1"/>
     <w:p>
       <w:pPr>
         <w:pStyle w:val="Heading3"/>
@@ -2971,7 +2997,7 @@
         <w:pStyle w:val="FirstParagraph"/>
       </w:pPr>
       <w:r>
-        <w:t xml:space="preserve">An independent samples t-test showed that articles published in the first half of 2015 did not generate significantly higher Open Data Scores, on average, than articles published in the second half of 2014,</w:t>
+        <w:t xml:space="preserve">An independent samples t-test showed that articles published in the first half of 2015 did not generate statistically different Open Data Scores, on average, than articles published in the second half of 2014,</w:t>
       </w:r>
     </w:p>
     <w:p>
@@ -2982,27 +3008,17 @@
         <w:rPr>
           <w:rStyle w:val="VerbatimChar"/>
         </w:rPr>
-        <w:t xml:space="preserve">## t(132.74) = -0.86, p = .391, d = -0.15</w:t>
-      </w:r>
-    </w:p>
-    <w:bookmarkEnd w:id="48"/>
-    <w:bookmarkEnd w:id="49"/>
-    <w:bookmarkStart w:id="52" w:name="materials-2"/>
-    <w:p>
-      <w:pPr>
-        <w:pStyle w:val="Heading2"/>
-      </w:pPr>
-      <w:r>
-        <w:t xml:space="preserve">MATERIALS</w:t>
-      </w:r>
-    </w:p>
-    <w:bookmarkStart w:id="50" w:name="first-half-2014-vs.-second-half-2014-1"/>
+        <w:t xml:space="preserve">## t(135.91) = -0.81, p = .419, d = -0.14</w:t>
+      </w:r>
+    </w:p>
+    <w:bookmarkEnd w:id="50"/>
+    <w:bookmarkStart w:id="51" w:name="first-half-2014-vs.-first-half-2015"/>
     <w:p>
       <w:pPr>
         <w:pStyle w:val="Heading3"/>
       </w:pPr>
       <w:r>
-        <w:t xml:space="preserve">First half 2014 vs. Second half 2014</w:t>
+        <w:t xml:space="preserve">First half 2014 vs. First half 2015</w:t>
       </w:r>
     </w:p>
     <w:p>
@@ -3010,7 +3026,7 @@
         <w:pStyle w:val="FirstParagraph"/>
       </w:pPr>
       <w:r>
-        <w:t xml:space="preserve">An independent samples t-test showed that articles published in the second half of 2014 did not generate statistically different Open Data Scores, on average, than articles published in the first half of 2014,</w:t>
+        <w:t xml:space="preserve">An independent samples t-test showed that articles published in the first half of 2015 generated significantly higher Open Data Scores, on average, than articles published in the first half of 2014,</w:t>
       </w:r>
     </w:p>
     <w:p>
@@ -3021,36 +3037,7 @@
         <w:rPr>
           <w:rStyle w:val="VerbatimChar"/>
         </w:rPr>
-        <w:t xml:space="preserve">## t(106.17) = -1.61, p = .111, d = -0.25</w:t>
-      </w:r>
-    </w:p>
-    <w:bookmarkEnd w:id="50"/>
-    <w:bookmarkStart w:id="51" w:name="second-half-2014-vs.-first-half-2015-1"/>
-    <w:p>
-      <w:pPr>
-        <w:pStyle w:val="Heading3"/>
-      </w:pPr>
-      <w:r>
-        <w:t xml:space="preserve">Second half 2014 vs. First half 2015</w:t>
-      </w:r>
-    </w:p>
-    <w:p>
-      <w:pPr>
-        <w:pStyle w:val="FirstParagraph"/>
-      </w:pPr>
-      <w:r>
-        <w:t xml:space="preserve">An independent samples t-test showed that articles published in the first half of 2015 did not generate statistically different Open Data Scores, on average, than articles published in the second half of 2014,</w:t>
-      </w:r>
-    </w:p>
-    <w:p>
-      <w:pPr>
-        <w:pStyle w:val="SourceCode"/>
-      </w:pPr>
-      <w:r>
-        <w:rPr>
-          <w:rStyle w:val="VerbatimChar"/>
-        </w:rPr>
-        <w:t xml:space="preserve">## t(135.91) = -0.81, p = .419, d = -0.14</w:t>
+        <w:t xml:space="preserve">## t(95.44) = -2.55, p = .012, d = -0.41</w:t>
       </w:r>
     </w:p>
     <w:bookmarkEnd w:id="51"/>

</xml_diff>